<commit_message>
UNterordner erzeugt, SPec ergänzt.
</commit_message>
<xml_diff>
--- a/Spec Yacht 1.docx
+++ b/Spec Yacht 1.docx
@@ -25,15 +25,15 @@
     </w:p>
     <w:p>
       <w:r>
-        <w:t xml:space="preserve">Dieses Dokument </w:t>
-      </w:r>
-      <w:proofErr w:type="gramStart"/>
-      <w:r>
-        <w:t>beschriebt</w:t>
-      </w:r>
-      <w:proofErr w:type="gramEnd"/>
-      <w:r>
-        <w:t>….</w:t>
+        <w:t>Dieses Dokument beschr</w:t>
+      </w:r>
+      <w:r>
+        <w:t>ei</w:t>
+      </w:r>
+      <w:bookmarkStart w:id="0" w:name="_GoBack"/>
+      <w:bookmarkEnd w:id="0"/>
+      <w:r>
+        <w:t>bt….</w:t>
       </w:r>
     </w:p>
     <w:p>
@@ -44,11 +44,9 @@
           <w:numId w:val="1"/>
         </w:numPr>
       </w:pPr>
-      <w:proofErr w:type="spellStart"/>
-      <w:r>
-        <w:t>Rahmenbedinungen</w:t>
-      </w:r>
-      <w:proofErr w:type="spellEnd"/>
+      <w:r>
+        <w:t>Rahmenbedingungen</w:t>
+      </w:r>
     </w:p>
     <w:p>
       <w:pPr>
@@ -95,7 +93,34 @@
         </w:numPr>
       </w:pPr>
       <w:r>
-        <w:t>Anf1</w:t>
+        <w:t>Anf</w:t>
+      </w:r>
+      <w:r>
+        <w:t>1</w:t>
+      </w:r>
+    </w:p>
+    <w:p>
+      <w:pPr>
+        <w:pStyle w:val="Listenabsatz"/>
+        <w:numPr>
+          <w:ilvl w:val="1"/>
+          <w:numId w:val="4"/>
+        </w:numPr>
+      </w:pPr>
+      <w:r>
+        <w:t>Anf1a</w:t>
+      </w:r>
+    </w:p>
+    <w:p>
+      <w:pPr>
+        <w:pStyle w:val="Listenabsatz"/>
+        <w:numPr>
+          <w:ilvl w:val="1"/>
+          <w:numId w:val="4"/>
+        </w:numPr>
+      </w:pPr>
+      <w:r>
+        <w:t>Anf1b</w:t>
       </w:r>
     </w:p>
     <w:p>
@@ -109,8 +134,6 @@
       <w:r>
         <w:t>Anf2</w:t>
       </w:r>
-      <w:bookmarkStart w:id="0" w:name="_GoBack"/>
-      <w:bookmarkEnd w:id="0"/>
     </w:p>
     <w:sectPr>
       <w:pgSz w:w="11906" w:h="16838"/>
@@ -250,7 +273,7 @@
         <w:ind w:left="720" w:hanging="360"/>
       </w:pPr>
     </w:lvl>
-    <w:lvl w:ilvl="1" w:tplc="04070019" w:tentative="1">
+    <w:lvl w:ilvl="1" w:tplc="04070019">
       <w:start w:val="1"/>
       <w:numFmt w:val="lowerLetter"/>
       <w:lvlText w:val="%2."/>

</xml_diff>

<commit_message>
Titelbild hinzui und ANf ergänzt.
</commit_message>
<xml_diff>
--- a/Spec Yacht 1.docx
+++ b/Spec Yacht 1.docx
@@ -16,22 +16,77 @@
       </w:r>
     </w:p>
     <w:p>
-      <w:pPr>
-        <w:pStyle w:val="berschrift1"/>
-      </w:pPr>
-      <w:r>
-        <w:t>Einleitung</w:t>
-      </w:r>
+      <w:r>
+        <w:rPr>
+          <w:noProof/>
+        </w:rPr>
+        <w:drawing>
+          <wp:inline distT="0" distB="0" distL="0" distR="0">
+            <wp:extent cx="1905000" cy="1455420"/>
+            <wp:effectExtent l="0" t="0" r="0" b="0"/>
+            <wp:docPr id="1" name="Grafik 1" descr="C:\Users\admin\AppData\Local\Microsoft\Windows\INetCache\Content.MSO\C4FB6E16.tmp"/>
+            <wp:cNvGraphicFramePr>
+              <a:graphicFrameLocks xmlns:a="http://schemas.openxmlformats.org/drawingml/2006/main" noChangeAspect="1"/>
+            </wp:cNvGraphicFramePr>
+            <a:graphic xmlns:a="http://schemas.openxmlformats.org/drawingml/2006/main">
+              <a:graphicData uri="http://schemas.openxmlformats.org/drawingml/2006/picture">
+                <pic:pic xmlns:pic="http://schemas.openxmlformats.org/drawingml/2006/picture">
+                  <pic:nvPicPr>
+                    <pic:cNvPr id="0" name="Picture 1" descr="C:\Users\admin\AppData\Local\Microsoft\Windows\INetCache\Content.MSO\C4FB6E16.tmp"/>
+                    <pic:cNvPicPr>
+                      <a:picLocks noChangeAspect="1" noChangeArrowheads="1"/>
+                    </pic:cNvPicPr>
+                  </pic:nvPicPr>
+                  <pic:blipFill>
+                    <a:blip r:embed="rId5">
+                      <a:extLst>
+                        <a:ext uri="{28A0092B-C50C-407E-A947-70E740481C1C}">
+                          <a14:useLocalDpi xmlns:a14="http://schemas.microsoft.com/office/drawing/2010/main" val="0"/>
+                        </a:ext>
+                      </a:extLst>
+                    </a:blip>
+                    <a:srcRect/>
+                    <a:stretch>
+                      <a:fillRect/>
+                    </a:stretch>
+                  </pic:blipFill>
+                  <pic:spPr bwMode="auto">
+                    <a:xfrm>
+                      <a:off x="0" y="0"/>
+                      <a:ext cx="1905000" cy="1455420"/>
+                    </a:xfrm>
+                    <a:prstGeom prst="rect">
+                      <a:avLst/>
+                    </a:prstGeom>
+                    <a:noFill/>
+                    <a:ln>
+                      <a:noFill/>
+                    </a:ln>
+                  </pic:spPr>
+                </pic:pic>
+              </a:graphicData>
+            </a:graphic>
+          </wp:inline>
+        </w:drawing>
+      </w:r>
+      <w:bookmarkStart w:id="0" w:name="_GoBack"/>
+      <w:bookmarkEnd w:id="0"/>
     </w:p>
     <w:p>
+      <w:pPr>
+        <w:pStyle w:val="berschrift1"/>
+      </w:pPr>
+      <w:r>
+        <w:t>Einleitung</w:t>
+      </w:r>
+    </w:p>
+    <w:p>
       <w:r>
         <w:t>Dieses Dokument beschr</w:t>
       </w:r>
       <w:r>
         <w:t>ei</w:t>
       </w:r>
-      <w:bookmarkStart w:id="0" w:name="_GoBack"/>
-      <w:bookmarkEnd w:id="0"/>
       <w:r>
         <w:t>bt….</w:t>
       </w:r>
@@ -133,6 +188,18 @@
       </w:pPr>
       <w:r>
         <w:t>Anf2</w:t>
+      </w:r>
+    </w:p>
+    <w:p>
+      <w:pPr>
+        <w:pStyle w:val="Listenabsatz"/>
+        <w:numPr>
+          <w:ilvl w:val="0"/>
+          <w:numId w:val="4"/>
+        </w:numPr>
+      </w:pPr>
+      <w:r>
+        <w:t>Anf3</w:t>
       </w:r>
     </w:p>
     <w:sectPr>

</xml_diff>

<commit_message>
Weiter an Spec gearbeitet.
</commit_message>
<xml_diff>
--- a/Spec Yacht 1.docx
+++ b/Spec Yacht 1.docx
@@ -69,8 +69,6 @@
           </wp:inline>
         </w:drawing>
       </w:r>
-      <w:bookmarkStart w:id="0" w:name="_GoBack"/>
-      <w:bookmarkEnd w:id="0"/>
     </w:p>
     <w:p>
       <w:pPr>
@@ -88,7 +86,10 @@
         <w:t>ei</w:t>
       </w:r>
       <w:r>
-        <w:t>bt….</w:t>
+        <w:t>bt</w:t>
+      </w:r>
+      <w:r>
+        <w:t xml:space="preserve"> dies und das.</w:t>
       </w:r>
     </w:p>
     <w:p>
@@ -201,6 +202,38 @@
       <w:r>
         <w:t>Anf3</w:t>
       </w:r>
+    </w:p>
+    <w:p>
+      <w:pPr>
+        <w:pStyle w:val="berschrift1"/>
+        <w:numPr>
+          <w:ilvl w:val="0"/>
+          <w:numId w:val="1"/>
+        </w:numPr>
+      </w:pPr>
+      <w:r>
+        <w:t>Umsetzung</w:t>
+      </w:r>
+    </w:p>
+    <w:p>
+      <w:proofErr w:type="spellStart"/>
+      <w:r>
+        <w:t>Bla</w:t>
+      </w:r>
+      <w:proofErr w:type="spellEnd"/>
+      <w:r>
+        <w:t xml:space="preserve"> </w:t>
+      </w:r>
+      <w:proofErr w:type="spellStart"/>
+      <w:r>
+        <w:t>bla</w:t>
+      </w:r>
+      <w:proofErr w:type="spellEnd"/>
+      <w:r>
+        <w:t xml:space="preserve"> bla.</w:t>
+      </w:r>
+      <w:bookmarkStart w:id="0" w:name="_GoBack"/>
+      <w:bookmarkEnd w:id="0"/>
     </w:p>
     <w:sectPr>
       <w:pgSz w:w="11906" w:h="16838"/>

</xml_diff>